<commit_message>
Update notes, observation forms, syllabus.
Update notes for clarity and organization. Update observation forms to add small N/A option to one of the things being checked for. Update syllabus for minor wording change.
</commit_message>
<xml_diff>
--- a/observations/ta.docx
+++ b/observations/ta.docx
@@ -140,6 +140,8 @@
           <w:szCs w:val="24"/>
         </w:rPr>
       </w:pPr>
+      <w:bookmarkStart w:id="0" w:name="_GoBack"/>
+      <w:bookmarkEnd w:id="0"/>
     </w:p>
     <w:p>
       <w:pPr>
@@ -197,13 +199,98 @@
         <mc:AlternateContent>
           <mc:Choice Requires="wps">
             <w:drawing>
-              <wp:anchor distT="0" distB="0" distL="114300" distR="114300" simplePos="0" relativeHeight="251661312" behindDoc="0" locked="0" layoutInCell="1" allowOverlap="1" wp14:anchorId="6666FD27" wp14:editId="38F299D8">
+              <wp:anchor distT="0" distB="0" distL="114300" distR="114300" simplePos="0" relativeHeight="251659264" behindDoc="0" locked="0" layoutInCell="1" allowOverlap="1" wp14:anchorId="48ECA497" wp14:editId="1415C0BA">
                 <wp:simplePos x="0" y="0"/>
                 <wp:positionH relativeFrom="column">
-                  <wp:posOffset>5999839</wp:posOffset>
+                  <wp:posOffset>2102181</wp:posOffset>
                 </wp:positionH>
                 <wp:positionV relativeFrom="paragraph">
-                  <wp:posOffset>163554</wp:posOffset>
+                  <wp:posOffset>177772</wp:posOffset>
+                </wp:positionV>
+                <wp:extent cx="349250" cy="230505"/>
+                <wp:effectExtent l="19050" t="19050" r="12700" b="17145"/>
+                <wp:wrapNone/>
+                <wp:docPr id="1" name="Rectangle: Rounded Corners 1"/>
+                <wp:cNvGraphicFramePr/>
+                <a:graphic xmlns:a="http://schemas.openxmlformats.org/drawingml/2006/main">
+                  <a:graphicData uri="http://schemas.microsoft.com/office/word/2010/wordprocessingShape">
+                    <wps:wsp>
+                      <wps:cNvSpPr/>
+                      <wps:spPr>
+                        <a:xfrm>
+                          <a:off x="0" y="0"/>
+                          <a:ext cx="349250" cy="230505"/>
+                        </a:xfrm>
+                        <a:prstGeom prst="roundRect">
+                          <a:avLst/>
+                        </a:prstGeom>
+                        <a:noFill/>
+                        <a:ln w="28575">
+                          <a:solidFill>
+                            <a:schemeClr val="tx1"/>
+                          </a:solidFill>
+                        </a:ln>
+                      </wps:spPr>
+                      <wps:style>
+                        <a:lnRef idx="2">
+                          <a:schemeClr val="accent1">
+                            <a:shade val="50000"/>
+                          </a:schemeClr>
+                        </a:lnRef>
+                        <a:fillRef idx="1">
+                          <a:schemeClr val="accent1"/>
+                        </a:fillRef>
+                        <a:effectRef idx="0">
+                          <a:schemeClr val="accent1"/>
+                        </a:effectRef>
+                        <a:fontRef idx="minor">
+                          <a:schemeClr val="lt1"/>
+                        </a:fontRef>
+                      </wps:style>
+                      <wps:bodyPr rot="0" spcFirstLastPara="0" vertOverflow="overflow" horzOverflow="overflow" vert="horz" wrap="square" lIns="91440" tIns="45720" rIns="91440" bIns="45720" numCol="1" spcCol="0" rtlCol="0" fromWordArt="0" anchor="ctr" anchorCtr="0" forceAA="0" compatLnSpc="1">
+                        <a:prstTxWarp prst="textNoShape">
+                          <a:avLst/>
+                        </a:prstTxWarp>
+                        <a:noAutofit/>
+                      </wps:bodyPr>
+                    </wps:wsp>
+                  </a:graphicData>
+                </a:graphic>
+                <wp14:sizeRelH relativeFrom="margin">
+                  <wp14:pctWidth>0</wp14:pctWidth>
+                </wp14:sizeRelH>
+                <wp14:sizeRelV relativeFrom="margin">
+                  <wp14:pctHeight>0</wp14:pctHeight>
+                </wp14:sizeRelV>
+              </wp:anchor>
+            </w:drawing>
+          </mc:Choice>
+          <mc:Fallback>
+            <w:pict>
+              <v:roundrect w14:anchorId="180C3623" id="Rectangle: Rounded Corners 1" o:spid="_x0000_s1026" style="position:absolute;margin-left:165.55pt;margin-top:14pt;width:27.5pt;height:18.15pt;z-index:251659264;visibility:visible;mso-wrap-style:square;mso-width-percent:0;mso-height-percent:0;mso-wrap-distance-left:9pt;mso-wrap-distance-top:0;mso-wrap-distance-right:9pt;mso-wrap-distance-bottom:0;mso-position-horizontal:absolute;mso-position-horizontal-relative:text;mso-position-vertical:absolute;mso-position-vertical-relative:text;mso-width-percent:0;mso-height-percent:0;mso-width-relative:margin;mso-height-relative:margin;v-text-anchor:middle" arcsize="10923f" o:gfxdata="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" filled="f" strokecolor="black [3213]" strokeweight="2.25pt">
+                <v:stroke joinstyle="miter"/>
+              </v:roundrect>
+            </w:pict>
+          </mc:Fallback>
+        </mc:AlternateContent>
+      </w:r>
+      <w:r>
+        <w:rPr>
+          <w:b/>
+          <w:noProof/>
+          <w:sz w:val="24"/>
+          <w:szCs w:val="24"/>
+        </w:rPr>
+        <mc:AlternateContent>
+          <mc:Choice Requires="wps">
+            <w:drawing>
+              <wp:anchor distT="0" distB="0" distL="114300" distR="114300" simplePos="0" relativeHeight="251661312" behindDoc="0" locked="0" layoutInCell="1" allowOverlap="1" wp14:anchorId="6666FD27" wp14:editId="716D0E9C">
+                <wp:simplePos x="0" y="0"/>
+                <wp:positionH relativeFrom="column">
+                  <wp:posOffset>6110467</wp:posOffset>
+                </wp:positionH>
+                <wp:positionV relativeFrom="paragraph">
+                  <wp:posOffset>163057</wp:posOffset>
                 </wp:positionV>
                 <wp:extent cx="349858" cy="230588"/>
                 <wp:effectExtent l="19050" t="19050" r="12700" b="17145"/>
@@ -265,13 +352,122 @@
           </mc:Choice>
           <mc:Fallback>
             <w:pict>
-              <v:roundrect w14:anchorId="374E98F5" id="Rectangle: Rounded Corners 2" o:spid="_x0000_s1026" style="position:absolute;margin-left:472.45pt;margin-top:12.9pt;width:27.55pt;height:18.15pt;z-index:251661312;visibility:visible;mso-wrap-style:square;mso-width-percent:0;mso-height-percent:0;mso-wrap-distance-left:9pt;mso-wrap-distance-top:0;mso-wrap-distance-right:9pt;mso-wrap-distance-bottom:0;mso-position-horizontal:absolute;mso-position-horizontal-relative:text;mso-position-vertical:absolute;mso-position-vertical-relative:text;mso-width-percent:0;mso-height-percent:0;mso-width-relative:margin;mso-height-relative:margin;v-text-anchor:middle" arcsize="10923f" o:gfxdata="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" filled="f" strokecolor="black [3213]" strokeweight="2.25pt">
+              <v:roundrect w14:anchorId="41F3D0AA" id="Rectangle: Rounded Corners 2" o:spid="_x0000_s1026" style="position:absolute;margin-left:481.15pt;margin-top:12.85pt;width:27.55pt;height:18.15pt;z-index:251661312;visibility:visible;mso-wrap-style:square;mso-width-percent:0;mso-height-percent:0;mso-wrap-distance-left:9pt;mso-wrap-distance-top:0;mso-wrap-distance-right:9pt;mso-wrap-distance-bottom:0;mso-position-horizontal:absolute;mso-position-horizontal-relative:text;mso-position-vertical:absolute;mso-position-vertical-relative:text;mso-width-percent:0;mso-height-percent:0;mso-width-relative:margin;mso-height-relative:margin;v-text-anchor:middle" arcsize="10923f" o:gfxdata="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" filled="f" strokecolor="black [3213]" strokeweight="2.25pt">
                 <v:stroke joinstyle="miter"/>
               </v:roundrect>
             </w:pict>
           </mc:Fallback>
         </mc:AlternateContent>
       </w:r>
+    </w:p>
+    <w:p>
+      <w:pPr>
+        <w:tabs>
+          <w:tab w:val="center" w:pos="3600"/>
+          <w:tab w:val="center" w:pos="4230"/>
+          <w:tab w:val="center" w:pos="4860"/>
+          <w:tab w:val="left" w:pos="5400"/>
+          <w:tab w:val="center" w:pos="9900"/>
+          <w:tab w:val="center" w:pos="10530"/>
+        </w:tabs>
+        <w:spacing w:after="0" w:line="240" w:lineRule="auto"/>
+        <w:rPr>
+          <w:sz w:val="24"/>
+          <w:szCs w:val="24"/>
+        </w:rPr>
+      </w:pPr>
+      <w:r>
+        <w:rPr>
+          <w:i/>
+          <w:sz w:val="24"/>
+          <w:szCs w:val="24"/>
+        </w:rPr>
+        <w:t>Wrote legibly and large enough:</w:t>
+      </w:r>
+      <w:r>
+        <w:rPr>
+          <w:sz w:val="24"/>
+          <w:szCs w:val="24"/>
+        </w:rPr>
+        <w:tab/>
+      </w:r>
+      <w:proofErr w:type="gramStart"/>
+      <w:r>
+        <w:rPr>
+          <w:sz w:val="24"/>
+          <w:szCs w:val="24"/>
+        </w:rPr>
+        <w:t>Yes</w:t>
+      </w:r>
+      <w:proofErr w:type="gramEnd"/>
+      <w:r>
+        <w:rPr>
+          <w:sz w:val="24"/>
+          <w:szCs w:val="24"/>
+        </w:rPr>
+        <w:tab/>
+        <w:t>No</w:t>
+      </w:r>
+      <w:r>
+        <w:rPr>
+          <w:sz w:val="24"/>
+          <w:szCs w:val="24"/>
+        </w:rPr>
+        <w:tab/>
+        <w:t>N/A</w:t>
+      </w:r>
+      <w:r>
+        <w:rPr>
+          <w:sz w:val="24"/>
+          <w:szCs w:val="24"/>
+        </w:rPr>
+        <w:tab/>
+      </w:r>
+      <w:r>
+        <w:rPr>
+          <w:i/>
+          <w:sz w:val="24"/>
+          <w:szCs w:val="24"/>
+        </w:rPr>
+        <w:t>Spoke loud enough (or used microphone)</w:t>
+      </w:r>
+      <w:r>
+        <w:rPr>
+          <w:sz w:val="24"/>
+          <w:szCs w:val="24"/>
+        </w:rPr>
+        <w:t>:</w:t>
+      </w:r>
+      <w:r>
+        <w:rPr>
+          <w:sz w:val="24"/>
+          <w:szCs w:val="24"/>
+        </w:rPr>
+        <w:tab/>
+        <w:t>Yes</w:t>
+      </w:r>
+      <w:r>
+        <w:rPr>
+          <w:sz w:val="24"/>
+          <w:szCs w:val="24"/>
+        </w:rPr>
+        <w:tab/>
+        <w:t>No</w:t>
+      </w:r>
+    </w:p>
+    <w:p>
+      <w:pPr>
+        <w:tabs>
+          <w:tab w:val="center" w:pos="3600"/>
+          <w:tab w:val="center" w:pos="4680"/>
+          <w:tab w:val="left" w:pos="5580"/>
+        </w:tabs>
+        <w:spacing w:after="0" w:line="240" w:lineRule="auto"/>
+        <w:rPr>
+          <w:sz w:val="24"/>
+          <w:szCs w:val="24"/>
+        </w:rPr>
+      </w:pPr>
       <w:r>
         <w:rPr>
           <w:b/>
@@ -282,18 +478,18 @@
         <mc:AlternateContent>
           <mc:Choice Requires="wps">
             <w:drawing>
-              <wp:anchor distT="0" distB="0" distL="114300" distR="114300" simplePos="0" relativeHeight="251659264" behindDoc="0" locked="0" layoutInCell="1" allowOverlap="1" wp14:anchorId="48ECA497" wp14:editId="0BCDBF9B">
+              <wp:anchor distT="0" distB="0" distL="114300" distR="114300" simplePos="0" relativeHeight="251669504" behindDoc="0" locked="0" layoutInCell="1" allowOverlap="1" wp14:anchorId="59D45C5A" wp14:editId="0830F7BA">
                 <wp:simplePos x="0" y="0"/>
                 <wp:positionH relativeFrom="column">
-                  <wp:posOffset>2166316</wp:posOffset>
+                  <wp:posOffset>3813810</wp:posOffset>
                 </wp:positionH>
                 <wp:positionV relativeFrom="paragraph">
-                  <wp:posOffset>170483</wp:posOffset>
+                  <wp:posOffset>142157</wp:posOffset>
                 </wp:positionV>
-                <wp:extent cx="349858" cy="230588"/>
-                <wp:effectExtent l="19050" t="19050" r="12700" b="17145"/>
+                <wp:extent cx="811033" cy="254442"/>
+                <wp:effectExtent l="19050" t="19050" r="27305" b="12700"/>
                 <wp:wrapNone/>
-                <wp:docPr id="1" name="Rectangle: Rounded Corners 1"/>
+                <wp:docPr id="6" name="Rectangle: Rounded Corners 6"/>
                 <wp:cNvGraphicFramePr/>
                 <a:graphic xmlns:a="http://schemas.openxmlformats.org/drawingml/2006/main">
                   <a:graphicData uri="http://schemas.microsoft.com/office/word/2010/wordprocessingShape">
@@ -302,7 +498,7 @@
                       <wps:spPr>
                         <a:xfrm>
                           <a:off x="0" y="0"/>
-                          <a:ext cx="349858" cy="230588"/>
+                          <a:ext cx="811033" cy="254442"/>
                         </a:xfrm>
                         <a:prstGeom prst="roundRect">
                           <a:avLst/>
@@ -350,7 +546,7 @@
           </mc:Choice>
           <mc:Fallback>
             <w:pict>
-              <v:roundrect w14:anchorId="670C7C46" id="Rectangle: Rounded Corners 1" o:spid="_x0000_s1026" style="position:absolute;margin-left:170.6pt;margin-top:13.4pt;width:27.55pt;height:18.15pt;z-index:251659264;visibility:visible;mso-wrap-style:square;mso-width-percent:0;mso-height-percent:0;mso-wrap-distance-left:9pt;mso-wrap-distance-top:0;mso-wrap-distance-right:9pt;mso-wrap-distance-bottom:0;mso-position-horizontal:absolute;mso-position-horizontal-relative:text;mso-position-vertical:absolute;mso-position-vertical-relative:text;mso-width-percent:0;mso-height-percent:0;mso-width-relative:margin;mso-height-relative:margin;v-text-anchor:middle" arcsize="10923f" o:gfxdata="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" filled="f" strokecolor="black [3213]" strokeweight="2.25pt">
+              <v:roundrect w14:anchorId="5E42A6C3" id="Rectangle: Rounded Corners 6" o:spid="_x0000_s1026" style="position:absolute;margin-left:300.3pt;margin-top:11.2pt;width:63.85pt;height:20.05pt;z-index:251669504;visibility:visible;mso-wrap-style:square;mso-width-percent:0;mso-height-percent:0;mso-wrap-distance-left:9pt;mso-wrap-distance-top:0;mso-wrap-distance-right:9pt;mso-wrap-distance-bottom:0;mso-position-horizontal:absolute;mso-position-horizontal-relative:text;mso-position-vertical:absolute;mso-position-vertical-relative:text;mso-width-percent:0;mso-height-percent:0;mso-width-relative:margin;mso-height-relative:margin;v-text-anchor:middle" arcsize="10923f" o:gfxdata="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" filled="f" strokecolor="black [3213]" strokeweight="2.25pt">
                 <v:stroke joinstyle="miter"/>
               </v:roundrect>
             </w:pict>
@@ -361,10 +557,11 @@
     <w:p>
       <w:pPr>
         <w:tabs>
-          <w:tab w:val="center" w:pos="3690"/>
-          <w:tab w:val="center" w:pos="4500"/>
-          <w:tab w:val="left" w:pos="5130"/>
-          <w:tab w:val="center" w:pos="9720"/>
+          <w:tab w:val="center" w:pos="3870"/>
+          <w:tab w:val="center" w:pos="5130"/>
+          <w:tab w:val="center" w:pos="6660"/>
+          <w:tab w:val="center" w:pos="8190"/>
+          <w:tab w:val="center" w:pos="9450"/>
           <w:tab w:val="center" w:pos="10530"/>
         </w:tabs>
         <w:spacing w:after="0" w:line="240" w:lineRule="auto"/>
@@ -379,77 +576,66 @@
           <w:sz w:val="24"/>
           <w:szCs w:val="24"/>
         </w:rPr>
-        <w:t>Wrote legibly and large enough:</w:t>
-      </w:r>
-      <w:r>
-        <w:rPr>
-          <w:sz w:val="24"/>
-          <w:szCs w:val="24"/>
-        </w:rPr>
-        <w:tab/>
-      </w:r>
-      <w:proofErr w:type="gramStart"/>
-      <w:r>
-        <w:rPr>
-          <w:sz w:val="24"/>
-          <w:szCs w:val="24"/>
-        </w:rPr>
-        <w:t>Yes</w:t>
-      </w:r>
-      <w:proofErr w:type="gramEnd"/>
-      <w:r>
-        <w:rPr>
-          <w:sz w:val="24"/>
-          <w:szCs w:val="24"/>
-        </w:rPr>
-        <w:tab/>
-        <w:t>No</w:t>
-      </w:r>
-      <w:r>
-        <w:rPr>
-          <w:sz w:val="24"/>
-          <w:szCs w:val="24"/>
-        </w:rPr>
-        <w:tab/>
-      </w:r>
-      <w:r>
-        <w:rPr>
-          <w:i/>
-          <w:sz w:val="24"/>
-          <w:szCs w:val="24"/>
-        </w:rPr>
-        <w:t>Spoke loud enough (or used microphone)</w:t>
-      </w:r>
-      <w:r>
-        <w:rPr>
-          <w:sz w:val="24"/>
-          <w:szCs w:val="24"/>
-        </w:rPr>
-        <w:t>:</w:t>
-      </w:r>
-      <w:r>
-        <w:rPr>
-          <w:sz w:val="24"/>
-          <w:szCs w:val="24"/>
-        </w:rPr>
-        <w:tab/>
-        <w:t>Yes</w:t>
-      </w:r>
-      <w:r>
-        <w:rPr>
-          <w:sz w:val="24"/>
-          <w:szCs w:val="24"/>
-        </w:rPr>
-        <w:tab/>
-        <w:t>No</w:t>
+        <w:t>Used board left to right:</w:t>
+      </w:r>
+      <w:r>
+        <w:rPr>
+          <w:sz w:val="24"/>
+          <w:szCs w:val="24"/>
+        </w:rPr>
+        <w:tab/>
+        <w:t>Always</w:t>
+      </w:r>
+      <w:r>
+        <w:rPr>
+          <w:sz w:val="24"/>
+          <w:szCs w:val="24"/>
+        </w:rPr>
+        <w:tab/>
+        <w:t>Usually</w:t>
+      </w:r>
+      <w:r>
+        <w:rPr>
+          <w:sz w:val="24"/>
+          <w:szCs w:val="24"/>
+        </w:rPr>
+        <w:tab/>
+        <w:t>Sometimes</w:t>
+      </w:r>
+      <w:r>
+        <w:rPr>
+          <w:sz w:val="24"/>
+          <w:szCs w:val="24"/>
+        </w:rPr>
+        <w:tab/>
+        <w:t>Rarely</w:t>
+      </w:r>
+      <w:r>
+        <w:rPr>
+          <w:sz w:val="24"/>
+          <w:szCs w:val="24"/>
+        </w:rPr>
+        <w:tab/>
+        <w:t>Never</w:t>
+      </w:r>
+      <w:r>
+        <w:rPr>
+          <w:sz w:val="24"/>
+          <w:szCs w:val="24"/>
+        </w:rPr>
+        <w:tab/>
+        <w:t>N/A</w:t>
       </w:r>
     </w:p>
     <w:p>
       <w:pPr>
         <w:tabs>
-          <w:tab w:val="center" w:pos="3600"/>
-          <w:tab w:val="center" w:pos="4680"/>
-          <w:tab w:val="left" w:pos="5580"/>
+          <w:tab w:val="center" w:pos="3870"/>
+          <w:tab w:val="center" w:pos="5130"/>
+          <w:tab w:val="center" w:pos="6660"/>
+          <w:tab w:val="center" w:pos="8190"/>
+          <w:tab w:val="center" w:pos="9450"/>
+          <w:tab w:val="center" w:pos="10530"/>
         </w:tabs>
         <w:spacing w:after="0" w:line="240" w:lineRule="auto"/>
         <w:rPr>
@@ -467,13 +653,195 @@
         <mc:AlternateContent>
           <mc:Choice Requires="wps">
             <w:drawing>
-              <wp:anchor distT="0" distB="0" distL="114300" distR="114300" simplePos="0" relativeHeight="251663360" behindDoc="0" locked="0" layoutInCell="1" allowOverlap="1" wp14:anchorId="6BF54E90" wp14:editId="688FA7D3">
+              <wp:anchor distT="0" distB="0" distL="114300" distR="114300" simplePos="0" relativeHeight="251665408" behindDoc="0" locked="0" layoutInCell="1" allowOverlap="1" wp14:anchorId="6C096744" wp14:editId="04C3F649">
                 <wp:simplePos x="0" y="0"/>
                 <wp:positionH relativeFrom="column">
-                  <wp:posOffset>3828552</wp:posOffset>
+                  <wp:posOffset>3820188</wp:posOffset>
                 </wp:positionH>
                 <wp:positionV relativeFrom="paragraph">
-                  <wp:posOffset>156679</wp:posOffset>
+                  <wp:posOffset>157259</wp:posOffset>
+                </wp:positionV>
+                <wp:extent cx="811033" cy="254442"/>
+                <wp:effectExtent l="19050" t="19050" r="27305" b="12700"/>
+                <wp:wrapNone/>
+                <wp:docPr id="4" name="Rectangle: Rounded Corners 4"/>
+                <wp:cNvGraphicFramePr/>
+                <a:graphic xmlns:a="http://schemas.openxmlformats.org/drawingml/2006/main">
+                  <a:graphicData uri="http://schemas.microsoft.com/office/word/2010/wordprocessingShape">
+                    <wps:wsp>
+                      <wps:cNvSpPr/>
+                      <wps:spPr>
+                        <a:xfrm>
+                          <a:off x="0" y="0"/>
+                          <a:ext cx="811033" cy="254442"/>
+                        </a:xfrm>
+                        <a:prstGeom prst="roundRect">
+                          <a:avLst/>
+                        </a:prstGeom>
+                        <a:noFill/>
+                        <a:ln w="28575">
+                          <a:solidFill>
+                            <a:schemeClr val="tx1"/>
+                          </a:solidFill>
+                        </a:ln>
+                      </wps:spPr>
+                      <wps:style>
+                        <a:lnRef idx="2">
+                          <a:schemeClr val="accent1">
+                            <a:shade val="50000"/>
+                          </a:schemeClr>
+                        </a:lnRef>
+                        <a:fillRef idx="1">
+                          <a:schemeClr val="accent1"/>
+                        </a:fillRef>
+                        <a:effectRef idx="0">
+                          <a:schemeClr val="accent1"/>
+                        </a:effectRef>
+                        <a:fontRef idx="minor">
+                          <a:schemeClr val="lt1"/>
+                        </a:fontRef>
+                      </wps:style>
+                      <wps:bodyPr rot="0" spcFirstLastPara="0" vertOverflow="overflow" horzOverflow="overflow" vert="horz" wrap="square" lIns="91440" tIns="45720" rIns="91440" bIns="45720" numCol="1" spcCol="0" rtlCol="0" fromWordArt="0" anchor="ctr" anchorCtr="0" forceAA="0" compatLnSpc="1">
+                        <a:prstTxWarp prst="textNoShape">
+                          <a:avLst/>
+                        </a:prstTxWarp>
+                        <a:noAutofit/>
+                      </wps:bodyPr>
+                    </wps:wsp>
+                  </a:graphicData>
+                </a:graphic>
+                <wp14:sizeRelH relativeFrom="margin">
+                  <wp14:pctWidth>0</wp14:pctWidth>
+                </wp14:sizeRelH>
+                <wp14:sizeRelV relativeFrom="margin">
+                  <wp14:pctHeight>0</wp14:pctHeight>
+                </wp14:sizeRelV>
+              </wp:anchor>
+            </w:drawing>
+          </mc:Choice>
+          <mc:Fallback>
+            <w:pict>
+              <v:roundrect w14:anchorId="753C6E0E" id="Rectangle: Rounded Corners 4" o:spid="_x0000_s1026" style="position:absolute;margin-left:300.8pt;margin-top:12.4pt;width:63.85pt;height:20.05pt;z-index:251665408;visibility:visible;mso-wrap-style:square;mso-width-percent:0;mso-height-percent:0;mso-wrap-distance-left:9pt;mso-wrap-distance-top:0;mso-wrap-distance-right:9pt;mso-wrap-distance-bottom:0;mso-position-horizontal:absolute;mso-position-horizontal-relative:text;mso-position-vertical:absolute;mso-position-vertical-relative:text;mso-width-percent:0;mso-height-percent:0;mso-width-relative:margin;mso-height-relative:margin;v-text-anchor:middle" arcsize="10923f" o:gfxdata="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" filled="f" strokecolor="black [3213]" strokeweight="2.25pt">
+                <v:stroke joinstyle="miter"/>
+              </v:roundrect>
+            </w:pict>
+          </mc:Fallback>
+        </mc:AlternateContent>
+      </w:r>
+    </w:p>
+    <w:p>
+      <w:pPr>
+        <w:tabs>
+          <w:tab w:val="center" w:pos="3870"/>
+          <w:tab w:val="center" w:pos="5130"/>
+          <w:tab w:val="center" w:pos="6660"/>
+          <w:tab w:val="center" w:pos="8190"/>
+          <w:tab w:val="center" w:pos="9450"/>
+          <w:tab w:val="center" w:pos="10530"/>
+        </w:tabs>
+        <w:spacing w:after="0" w:line="240" w:lineRule="auto"/>
+        <w:rPr>
+          <w:sz w:val="24"/>
+          <w:szCs w:val="24"/>
+        </w:rPr>
+      </w:pPr>
+      <w:r>
+        <w:rPr>
+          <w:i/>
+          <w:sz w:val="24"/>
+          <w:szCs w:val="24"/>
+        </w:rPr>
+        <w:t>Repeated student questions:</w:t>
+      </w:r>
+      <w:r>
+        <w:rPr>
+          <w:sz w:val="24"/>
+          <w:szCs w:val="24"/>
+        </w:rPr>
+        <w:t xml:space="preserve"> </w:t>
+      </w:r>
+      <w:r>
+        <w:rPr>
+          <w:sz w:val="24"/>
+          <w:szCs w:val="24"/>
+        </w:rPr>
+        <w:tab/>
+        <w:t>Always</w:t>
+      </w:r>
+      <w:r>
+        <w:rPr>
+          <w:sz w:val="24"/>
+          <w:szCs w:val="24"/>
+        </w:rPr>
+        <w:tab/>
+        <w:t>Usually</w:t>
+      </w:r>
+      <w:r>
+        <w:rPr>
+          <w:sz w:val="24"/>
+          <w:szCs w:val="24"/>
+        </w:rPr>
+        <w:tab/>
+        <w:t>Sometimes</w:t>
+      </w:r>
+      <w:r>
+        <w:rPr>
+          <w:sz w:val="24"/>
+          <w:szCs w:val="24"/>
+        </w:rPr>
+        <w:tab/>
+        <w:t>Rarely</w:t>
+      </w:r>
+      <w:r>
+        <w:rPr>
+          <w:sz w:val="24"/>
+          <w:szCs w:val="24"/>
+        </w:rPr>
+        <w:tab/>
+        <w:t>Never</w:t>
+      </w:r>
+      <w:r>
+        <w:rPr>
+          <w:sz w:val="24"/>
+          <w:szCs w:val="24"/>
+        </w:rPr>
+        <w:tab/>
+        <w:t>N/A</w:t>
+      </w:r>
+    </w:p>
+    <w:p>
+      <w:pPr>
+        <w:tabs>
+          <w:tab w:val="center" w:pos="3870"/>
+          <w:tab w:val="center" w:pos="5130"/>
+          <w:tab w:val="center" w:pos="6660"/>
+          <w:tab w:val="center" w:pos="8190"/>
+          <w:tab w:val="center" w:pos="9450"/>
+          <w:tab w:val="center" w:pos="10530"/>
+        </w:tabs>
+        <w:spacing w:after="0" w:line="240" w:lineRule="auto"/>
+        <w:rPr>
+          <w:sz w:val="24"/>
+          <w:szCs w:val="24"/>
+        </w:rPr>
+      </w:pPr>
+      <w:r>
+        <w:rPr>
+          <w:b/>
+          <w:noProof/>
+          <w:sz w:val="24"/>
+          <w:szCs w:val="24"/>
+        </w:rPr>
+        <mc:AlternateContent>
+          <mc:Choice Requires="wps">
+            <w:drawing>
+              <wp:anchor distT="0" distB="0" distL="114300" distR="114300" simplePos="0" relativeHeight="251663360" behindDoc="0" locked="0" layoutInCell="1" allowOverlap="1" wp14:anchorId="6BF54E90" wp14:editId="44B45BED">
+                <wp:simplePos x="0" y="0"/>
+                <wp:positionH relativeFrom="column">
+                  <wp:posOffset>3828028</wp:posOffset>
+                </wp:positionH>
+                <wp:positionV relativeFrom="paragraph">
+                  <wp:posOffset>166977</wp:posOffset>
                 </wp:positionV>
                 <wp:extent cx="811033" cy="254442"/>
                 <wp:effectExtent l="19050" t="19050" r="27305" b="12700"/>
@@ -535,7 +903,7 @@
           </mc:Choice>
           <mc:Fallback>
             <w:pict>
-              <v:roundrect w14:anchorId="247261C0" id="Rectangle: Rounded Corners 3" o:spid="_x0000_s1026" style="position:absolute;margin-left:301.45pt;margin-top:12.35pt;width:63.85pt;height:20.05pt;z-index:251663360;visibility:visible;mso-wrap-style:square;mso-width-percent:0;mso-height-percent:0;mso-wrap-distance-left:9pt;mso-wrap-distance-top:0;mso-wrap-distance-right:9pt;mso-wrap-distance-bottom:0;mso-position-horizontal:absolute;mso-position-horizontal-relative:text;mso-position-vertical:absolute;mso-position-vertical-relative:text;mso-width-percent:0;mso-height-percent:0;mso-width-relative:margin;mso-height-relative:margin;v-text-anchor:middle" arcsize="10923f" o:gfxdata="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" filled="f" strokecolor="black [3213]" strokeweight="2.25pt">
+              <v:roundrect w14:anchorId="470E4D39" id="Rectangle: Rounded Corners 3" o:spid="_x0000_s1026" style="position:absolute;margin-left:301.4pt;margin-top:13.15pt;width:63.85pt;height:20.05pt;z-index:251663360;visibility:visible;mso-wrap-style:square;mso-width-percent:0;mso-height-percent:0;mso-wrap-distance-left:9pt;mso-wrap-distance-top:0;mso-wrap-distance-right:9pt;mso-wrap-distance-bottom:0;mso-position-horizontal:absolute;mso-position-horizontal-relative:text;mso-position-vertical:absolute;mso-position-vertical-relative:text;mso-width-percent:0;mso-height-percent:0;mso-width-relative:margin;mso-height-relative:margin;v-text-anchor:middle" arcsize="10923f" o:gfxdata="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" filled="f" strokecolor="black [3213]" strokeweight="2.25pt">
                 <v:stroke joinstyle="miter"/>
               </v:roundrect>
             </w:pict>
@@ -565,7 +933,14 @@
           <w:sz w:val="24"/>
           <w:szCs w:val="24"/>
         </w:rPr>
-        <w:t>Used board left to right:</w:t>
+        <w:t>Repeated student answers:</w:t>
+      </w:r>
+      <w:r>
+        <w:rPr>
+          <w:sz w:val="24"/>
+          <w:szCs w:val="24"/>
+        </w:rPr>
+        <w:t xml:space="preserve"> </w:t>
       </w:r>
       <w:r>
         <w:rPr>
@@ -642,195 +1017,13 @@
         <mc:AlternateContent>
           <mc:Choice Requires="wps">
             <w:drawing>
-              <wp:anchor distT="0" distB="0" distL="114300" distR="114300" simplePos="0" relativeHeight="251665408" behindDoc="0" locked="0" layoutInCell="1" allowOverlap="1" wp14:anchorId="6C096744" wp14:editId="227C989E">
+              <wp:anchor distT="0" distB="0" distL="114300" distR="114300" simplePos="0" relativeHeight="251667456" behindDoc="0" locked="0" layoutInCell="1" allowOverlap="1" wp14:anchorId="16993DD9" wp14:editId="6530F82E">
                 <wp:simplePos x="0" y="0"/>
                 <wp:positionH relativeFrom="column">
-                  <wp:posOffset>3828443</wp:posOffset>
+                  <wp:posOffset>3829933</wp:posOffset>
                 </wp:positionH>
                 <wp:positionV relativeFrom="paragraph">
-                  <wp:posOffset>149860</wp:posOffset>
-                </wp:positionV>
-                <wp:extent cx="811033" cy="254442"/>
-                <wp:effectExtent l="19050" t="19050" r="27305" b="12700"/>
-                <wp:wrapNone/>
-                <wp:docPr id="4" name="Rectangle: Rounded Corners 4"/>
-                <wp:cNvGraphicFramePr/>
-                <a:graphic xmlns:a="http://schemas.openxmlformats.org/drawingml/2006/main">
-                  <a:graphicData uri="http://schemas.microsoft.com/office/word/2010/wordprocessingShape">
-                    <wps:wsp>
-                      <wps:cNvSpPr/>
-                      <wps:spPr>
-                        <a:xfrm>
-                          <a:off x="0" y="0"/>
-                          <a:ext cx="811033" cy="254442"/>
-                        </a:xfrm>
-                        <a:prstGeom prst="roundRect">
-                          <a:avLst/>
-                        </a:prstGeom>
-                        <a:noFill/>
-                        <a:ln w="28575">
-                          <a:solidFill>
-                            <a:schemeClr val="tx1"/>
-                          </a:solidFill>
-                        </a:ln>
-                      </wps:spPr>
-                      <wps:style>
-                        <a:lnRef idx="2">
-                          <a:schemeClr val="accent1">
-                            <a:shade val="50000"/>
-                          </a:schemeClr>
-                        </a:lnRef>
-                        <a:fillRef idx="1">
-                          <a:schemeClr val="accent1"/>
-                        </a:fillRef>
-                        <a:effectRef idx="0">
-                          <a:schemeClr val="accent1"/>
-                        </a:effectRef>
-                        <a:fontRef idx="minor">
-                          <a:schemeClr val="lt1"/>
-                        </a:fontRef>
-                      </wps:style>
-                      <wps:bodyPr rot="0" spcFirstLastPara="0" vertOverflow="overflow" horzOverflow="overflow" vert="horz" wrap="square" lIns="91440" tIns="45720" rIns="91440" bIns="45720" numCol="1" spcCol="0" rtlCol="0" fromWordArt="0" anchor="ctr" anchorCtr="0" forceAA="0" compatLnSpc="1">
-                        <a:prstTxWarp prst="textNoShape">
-                          <a:avLst/>
-                        </a:prstTxWarp>
-                        <a:noAutofit/>
-                      </wps:bodyPr>
-                    </wps:wsp>
-                  </a:graphicData>
-                </a:graphic>
-                <wp14:sizeRelH relativeFrom="margin">
-                  <wp14:pctWidth>0</wp14:pctWidth>
-                </wp14:sizeRelH>
-                <wp14:sizeRelV relativeFrom="margin">
-                  <wp14:pctHeight>0</wp14:pctHeight>
-                </wp14:sizeRelV>
-              </wp:anchor>
-            </w:drawing>
-          </mc:Choice>
-          <mc:Fallback>
-            <w:pict>
-              <v:roundrect w14:anchorId="4332FBCF" id="Rectangle: Rounded Corners 4" o:spid="_x0000_s1026" style="position:absolute;margin-left:301.45pt;margin-top:11.8pt;width:63.85pt;height:20.05pt;z-index:251665408;visibility:visible;mso-wrap-style:square;mso-width-percent:0;mso-height-percent:0;mso-wrap-distance-left:9pt;mso-wrap-distance-top:0;mso-wrap-distance-right:9pt;mso-wrap-distance-bottom:0;mso-position-horizontal:absolute;mso-position-horizontal-relative:text;mso-position-vertical:absolute;mso-position-vertical-relative:text;mso-width-percent:0;mso-height-percent:0;mso-width-relative:margin;mso-height-relative:margin;v-text-anchor:middle" arcsize="10923f" o:gfxdata="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" filled="f" strokecolor="black [3213]" strokeweight="2.25pt">
-                <v:stroke joinstyle="miter"/>
-              </v:roundrect>
-            </w:pict>
-          </mc:Fallback>
-        </mc:AlternateContent>
-      </w:r>
-    </w:p>
-    <w:p>
-      <w:pPr>
-        <w:tabs>
-          <w:tab w:val="center" w:pos="3870"/>
-          <w:tab w:val="center" w:pos="5130"/>
-          <w:tab w:val="center" w:pos="6660"/>
-          <w:tab w:val="center" w:pos="8190"/>
-          <w:tab w:val="center" w:pos="9450"/>
-          <w:tab w:val="center" w:pos="10530"/>
-        </w:tabs>
-        <w:spacing w:after="0" w:line="240" w:lineRule="auto"/>
-        <w:rPr>
-          <w:sz w:val="24"/>
-          <w:szCs w:val="24"/>
-        </w:rPr>
-      </w:pPr>
-      <w:r>
-        <w:rPr>
-          <w:i/>
-          <w:sz w:val="24"/>
-          <w:szCs w:val="24"/>
-        </w:rPr>
-        <w:t>Repeated student questions:</w:t>
-      </w:r>
-      <w:r>
-        <w:rPr>
-          <w:sz w:val="24"/>
-          <w:szCs w:val="24"/>
-        </w:rPr>
-        <w:t xml:space="preserve"> </w:t>
-      </w:r>
-      <w:r>
-        <w:rPr>
-          <w:sz w:val="24"/>
-          <w:szCs w:val="24"/>
-        </w:rPr>
-        <w:tab/>
-        <w:t>Always</w:t>
-      </w:r>
-      <w:r>
-        <w:rPr>
-          <w:sz w:val="24"/>
-          <w:szCs w:val="24"/>
-        </w:rPr>
-        <w:tab/>
-        <w:t>Usually</w:t>
-      </w:r>
-      <w:r>
-        <w:rPr>
-          <w:sz w:val="24"/>
-          <w:szCs w:val="24"/>
-        </w:rPr>
-        <w:tab/>
-        <w:t>Sometimes</w:t>
-      </w:r>
-      <w:r>
-        <w:rPr>
-          <w:sz w:val="24"/>
-          <w:szCs w:val="24"/>
-        </w:rPr>
-        <w:tab/>
-        <w:t>Rarely</w:t>
-      </w:r>
-      <w:r>
-        <w:rPr>
-          <w:sz w:val="24"/>
-          <w:szCs w:val="24"/>
-        </w:rPr>
-        <w:tab/>
-        <w:t>Never</w:t>
-      </w:r>
-      <w:r>
-        <w:rPr>
-          <w:sz w:val="24"/>
-          <w:szCs w:val="24"/>
-        </w:rPr>
-        <w:tab/>
-        <w:t>N/A</w:t>
-      </w:r>
-    </w:p>
-    <w:p>
-      <w:pPr>
-        <w:tabs>
-          <w:tab w:val="center" w:pos="3870"/>
-          <w:tab w:val="center" w:pos="5130"/>
-          <w:tab w:val="center" w:pos="6660"/>
-          <w:tab w:val="center" w:pos="8190"/>
-          <w:tab w:val="center" w:pos="9450"/>
-          <w:tab w:val="center" w:pos="10530"/>
-        </w:tabs>
-        <w:spacing w:after="0" w:line="240" w:lineRule="auto"/>
-        <w:rPr>
-          <w:sz w:val="24"/>
-          <w:szCs w:val="24"/>
-        </w:rPr>
-      </w:pPr>
-      <w:r>
-        <w:rPr>
-          <w:b/>
-          <w:noProof/>
-          <w:sz w:val="24"/>
-          <w:szCs w:val="24"/>
-        </w:rPr>
-        <mc:AlternateContent>
-          <mc:Choice Requires="wps">
-            <w:drawing>
-              <wp:anchor distT="0" distB="0" distL="114300" distR="114300" simplePos="0" relativeHeight="251667456" behindDoc="0" locked="0" layoutInCell="1" allowOverlap="1" wp14:anchorId="16993DD9" wp14:editId="37C76DC5">
-                <wp:simplePos x="0" y="0"/>
-                <wp:positionH relativeFrom="column">
-                  <wp:posOffset>3837940</wp:posOffset>
-                </wp:positionH>
-                <wp:positionV relativeFrom="paragraph">
-                  <wp:posOffset>161318</wp:posOffset>
+                  <wp:posOffset>130782</wp:posOffset>
                 </wp:positionV>
                 <wp:extent cx="811033" cy="254442"/>
                 <wp:effectExtent l="19050" t="19050" r="27305" b="12700"/>
@@ -892,199 +1085,7 @@
           </mc:Choice>
           <mc:Fallback>
             <w:pict>
-              <v:roundrect w14:anchorId="0B85A5FE" id="Rectangle: Rounded Corners 5" o:spid="_x0000_s1026" style="position:absolute;margin-left:302.2pt;margin-top:12.7pt;width:63.85pt;height:20.05pt;z-index:251667456;visibility:visible;mso-wrap-style:square;mso-width-percent:0;mso-height-percent:0;mso-wrap-distance-left:9pt;mso-wrap-distance-top:0;mso-wrap-distance-right:9pt;mso-wrap-distance-bottom:0;mso-position-horizontal:absolute;mso-position-horizontal-relative:text;mso-position-vertical:absolute;mso-position-vertical-relative:text;mso-width-percent:0;mso-height-percent:0;mso-width-relative:margin;mso-height-relative:margin;v-text-anchor:middle" arcsize="10923f" o:gfxdata="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" filled="f" strokecolor="black [3213]" strokeweight="2.25pt">
-                <v:stroke joinstyle="miter"/>
-              </v:roundrect>
-            </w:pict>
-          </mc:Fallback>
-        </mc:AlternateContent>
-      </w:r>
-    </w:p>
-    <w:p>
-      <w:pPr>
-        <w:tabs>
-          <w:tab w:val="center" w:pos="3870"/>
-          <w:tab w:val="center" w:pos="5130"/>
-          <w:tab w:val="center" w:pos="6660"/>
-          <w:tab w:val="center" w:pos="8190"/>
-          <w:tab w:val="center" w:pos="9450"/>
-          <w:tab w:val="center" w:pos="10530"/>
-        </w:tabs>
-        <w:spacing w:after="0" w:line="240" w:lineRule="auto"/>
-        <w:rPr>
-          <w:sz w:val="24"/>
-          <w:szCs w:val="24"/>
-        </w:rPr>
-      </w:pPr>
-      <w:r>
-        <w:rPr>
-          <w:i/>
-          <w:sz w:val="24"/>
-          <w:szCs w:val="24"/>
-        </w:rPr>
-        <w:t>Repeated student</w:t>
-      </w:r>
-      <w:bookmarkStart w:id="0" w:name="_GoBack"/>
-      <w:bookmarkEnd w:id="0"/>
-      <w:r>
-        <w:rPr>
-          <w:i/>
-          <w:sz w:val="24"/>
-          <w:szCs w:val="24"/>
-        </w:rPr>
-        <w:t xml:space="preserve"> answers:</w:t>
-      </w:r>
-      <w:r>
-        <w:rPr>
-          <w:sz w:val="24"/>
-          <w:szCs w:val="24"/>
-        </w:rPr>
-        <w:t xml:space="preserve"> </w:t>
-      </w:r>
-      <w:r>
-        <w:rPr>
-          <w:sz w:val="24"/>
-          <w:szCs w:val="24"/>
-        </w:rPr>
-        <w:tab/>
-        <w:t>Always</w:t>
-      </w:r>
-      <w:r>
-        <w:rPr>
-          <w:sz w:val="24"/>
-          <w:szCs w:val="24"/>
-        </w:rPr>
-        <w:tab/>
-        <w:t>Usually</w:t>
-      </w:r>
-      <w:r>
-        <w:rPr>
-          <w:sz w:val="24"/>
-          <w:szCs w:val="24"/>
-        </w:rPr>
-        <w:tab/>
-        <w:t>Sometimes</w:t>
-      </w:r>
-      <w:r>
-        <w:rPr>
-          <w:sz w:val="24"/>
-          <w:szCs w:val="24"/>
-        </w:rPr>
-        <w:tab/>
-        <w:t>Rarely</w:t>
-      </w:r>
-      <w:r>
-        <w:rPr>
-          <w:sz w:val="24"/>
-          <w:szCs w:val="24"/>
-        </w:rPr>
-        <w:tab/>
-        <w:t>Never</w:t>
-      </w:r>
-      <w:r>
-        <w:rPr>
-          <w:sz w:val="24"/>
-          <w:szCs w:val="24"/>
-        </w:rPr>
-        <w:tab/>
-        <w:t>N/A</w:t>
-      </w:r>
-    </w:p>
-    <w:p>
-      <w:pPr>
-        <w:tabs>
-          <w:tab w:val="center" w:pos="3870"/>
-          <w:tab w:val="center" w:pos="5130"/>
-          <w:tab w:val="center" w:pos="6660"/>
-          <w:tab w:val="center" w:pos="8190"/>
-          <w:tab w:val="center" w:pos="9450"/>
-          <w:tab w:val="center" w:pos="10530"/>
-        </w:tabs>
-        <w:spacing w:after="0" w:line="240" w:lineRule="auto"/>
-        <w:rPr>
-          <w:sz w:val="24"/>
-          <w:szCs w:val="24"/>
-        </w:rPr>
-      </w:pPr>
-      <w:r>
-        <w:rPr>
-          <w:b/>
-          <w:noProof/>
-          <w:sz w:val="24"/>
-          <w:szCs w:val="24"/>
-        </w:rPr>
-        <mc:AlternateContent>
-          <mc:Choice Requires="wps">
-            <w:drawing>
-              <wp:anchor distT="0" distB="0" distL="114300" distR="114300" simplePos="0" relativeHeight="251669504" behindDoc="0" locked="0" layoutInCell="1" allowOverlap="1" wp14:anchorId="59D45C5A" wp14:editId="4C7870D4">
-                <wp:simplePos x="0" y="0"/>
-                <wp:positionH relativeFrom="column">
-                  <wp:posOffset>3830651</wp:posOffset>
-                </wp:positionH>
-                <wp:positionV relativeFrom="paragraph">
-                  <wp:posOffset>155575</wp:posOffset>
-                </wp:positionV>
-                <wp:extent cx="811033" cy="254442"/>
-                <wp:effectExtent l="19050" t="19050" r="27305" b="12700"/>
-                <wp:wrapNone/>
-                <wp:docPr id="6" name="Rectangle: Rounded Corners 6"/>
-                <wp:cNvGraphicFramePr/>
-                <a:graphic xmlns:a="http://schemas.openxmlformats.org/drawingml/2006/main">
-                  <a:graphicData uri="http://schemas.microsoft.com/office/word/2010/wordprocessingShape">
-                    <wps:wsp>
-                      <wps:cNvSpPr/>
-                      <wps:spPr>
-                        <a:xfrm>
-                          <a:off x="0" y="0"/>
-                          <a:ext cx="811033" cy="254442"/>
-                        </a:xfrm>
-                        <a:prstGeom prst="roundRect">
-                          <a:avLst/>
-                        </a:prstGeom>
-                        <a:noFill/>
-                        <a:ln w="28575">
-                          <a:solidFill>
-                            <a:schemeClr val="tx1"/>
-                          </a:solidFill>
-                        </a:ln>
-                      </wps:spPr>
-                      <wps:style>
-                        <a:lnRef idx="2">
-                          <a:schemeClr val="accent1">
-                            <a:shade val="50000"/>
-                          </a:schemeClr>
-                        </a:lnRef>
-                        <a:fillRef idx="1">
-                          <a:schemeClr val="accent1"/>
-                        </a:fillRef>
-                        <a:effectRef idx="0">
-                          <a:schemeClr val="accent1"/>
-                        </a:effectRef>
-                        <a:fontRef idx="minor">
-                          <a:schemeClr val="lt1"/>
-                        </a:fontRef>
-                      </wps:style>
-                      <wps:bodyPr rot="0" spcFirstLastPara="0" vertOverflow="overflow" horzOverflow="overflow" vert="horz" wrap="square" lIns="91440" tIns="45720" rIns="91440" bIns="45720" numCol="1" spcCol="0" rtlCol="0" fromWordArt="0" anchor="ctr" anchorCtr="0" forceAA="0" compatLnSpc="1">
-                        <a:prstTxWarp prst="textNoShape">
-                          <a:avLst/>
-                        </a:prstTxWarp>
-                        <a:noAutofit/>
-                      </wps:bodyPr>
-                    </wps:wsp>
-                  </a:graphicData>
-                </a:graphic>
-                <wp14:sizeRelH relativeFrom="margin">
-                  <wp14:pctWidth>0</wp14:pctWidth>
-                </wp14:sizeRelH>
-                <wp14:sizeRelV relativeFrom="margin">
-                  <wp14:pctHeight>0</wp14:pctHeight>
-                </wp14:sizeRelV>
-              </wp:anchor>
-            </w:drawing>
-          </mc:Choice>
-          <mc:Fallback>
-            <w:pict>
-              <v:roundrect w14:anchorId="7CD7C5B0" id="Rectangle: Rounded Corners 6" o:spid="_x0000_s1026" style="position:absolute;margin-left:301.65pt;margin-top:12.25pt;width:63.85pt;height:20.05pt;z-index:251669504;visibility:visible;mso-wrap-style:square;mso-width-percent:0;mso-height-percent:0;mso-wrap-distance-left:9pt;mso-wrap-distance-top:0;mso-wrap-distance-right:9pt;mso-wrap-distance-bottom:0;mso-position-horizontal:absolute;mso-position-horizontal-relative:text;mso-position-vertical:absolute;mso-position-vertical-relative:text;mso-width-percent:0;mso-height-percent:0;mso-width-relative:margin;mso-height-relative:margin;v-text-anchor:middle" arcsize="10923f" o:gfxdata="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" filled="f" strokecolor="black [3213]" strokeweight="2.25pt">
+              <v:roundrect w14:anchorId="2612E112" id="Rectangle: Rounded Corners 5" o:spid="_x0000_s1026" style="position:absolute;margin-left:301.55pt;margin-top:10.3pt;width:63.85pt;height:20.05pt;z-index:251667456;visibility:visible;mso-wrap-style:square;mso-width-percent:0;mso-height-percent:0;mso-wrap-distance-left:9pt;mso-wrap-distance-top:0;mso-wrap-distance-right:9pt;mso-wrap-distance-bottom:0;mso-position-horizontal:absolute;mso-position-horizontal-relative:text;mso-position-vertical:absolute;mso-position-vertical-relative:text;mso-width-percent:0;mso-height-percent:0;mso-width-relative:margin;mso-height-relative:margin;v-text-anchor:middle" arcsize="10923f" o:gfxdata="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" filled="f" strokecolor="black [3213]" strokeweight="2.25pt">
                 <v:stroke joinstyle="miter"/>
               </v:roundrect>
             </w:pict>

</xml_diff>

<commit_message>
Update schedule, observation forms.
Minor change to observation forms for clarity's sake. Update schedule to swap down to six presentations for each timeslot in the latter half of the course.
</commit_message>
<xml_diff>
--- a/observations/ta.docx
+++ b/observations/ta.docx
@@ -15,6 +15,7 @@
           <w:tab w:val="right" w:pos="10800"/>
         </w:tabs>
         <w:spacing w:after="0" w:line="240" w:lineRule="auto"/>
+        <w:jc w:val="both"/>
         <w:rPr>
           <w:sz w:val="24"/>
           <w:szCs w:val="24"/>
@@ -135,13 +136,12 @@
           <w:tab w:val="right" w:pos="10800"/>
         </w:tabs>
         <w:spacing w:after="0" w:line="240" w:lineRule="auto"/>
-        <w:rPr>
-          <w:sz w:val="24"/>
-          <w:szCs w:val="24"/>
-        </w:rPr>
-      </w:pPr>
-      <w:bookmarkStart w:id="0" w:name="_GoBack"/>
-      <w:bookmarkEnd w:id="0"/>
+        <w:jc w:val="both"/>
+        <w:rPr>
+          <w:sz w:val="24"/>
+          <w:szCs w:val="24"/>
+        </w:rPr>
+      </w:pPr>
     </w:p>
     <w:p>
       <w:pPr>
@@ -156,6 +156,7 @@
           <w:tab w:val="right" w:pos="10800"/>
         </w:tabs>
         <w:spacing w:after="0" w:line="240" w:lineRule="auto"/>
+        <w:jc w:val="both"/>
         <w:rPr>
           <w:b/>
           <w:sz w:val="24"/>
@@ -184,6 +185,7 @@
           <w:tab w:val="right" w:pos="10800"/>
         </w:tabs>
         <w:spacing w:after="0" w:line="240" w:lineRule="auto"/>
+        <w:jc w:val="both"/>
         <w:rPr>
           <w:sz w:val="24"/>
           <w:szCs w:val="24"/>
@@ -371,6 +373,7 @@
           <w:tab w:val="center" w:pos="10530"/>
         </w:tabs>
         <w:spacing w:after="0" w:line="240" w:lineRule="auto"/>
+        <w:jc w:val="both"/>
         <w:rPr>
           <w:sz w:val="24"/>
           <w:szCs w:val="24"/>
@@ -463,6 +466,7 @@
           <w:tab w:val="left" w:pos="5580"/>
         </w:tabs>
         <w:spacing w:after="0" w:line="240" w:lineRule="auto"/>
+        <w:jc w:val="both"/>
         <w:rPr>
           <w:sz w:val="24"/>
           <w:szCs w:val="24"/>
@@ -565,6 +569,7 @@
           <w:tab w:val="center" w:pos="10530"/>
         </w:tabs>
         <w:spacing w:after="0" w:line="240" w:lineRule="auto"/>
+        <w:jc w:val="both"/>
         <w:rPr>
           <w:sz w:val="24"/>
           <w:szCs w:val="24"/>
@@ -638,6 +643,7 @@
           <w:tab w:val="center" w:pos="10530"/>
         </w:tabs>
         <w:spacing w:after="0" w:line="240" w:lineRule="auto"/>
+        <w:jc w:val="both"/>
         <w:rPr>
           <w:sz w:val="24"/>
           <w:szCs w:val="24"/>
@@ -740,6 +746,7 @@
           <w:tab w:val="center" w:pos="10530"/>
         </w:tabs>
         <w:spacing w:after="0" w:line="240" w:lineRule="auto"/>
+        <w:jc w:val="both"/>
         <w:rPr>
           <w:sz w:val="24"/>
           <w:szCs w:val="24"/>
@@ -820,6 +827,7 @@
           <w:tab w:val="center" w:pos="10530"/>
         </w:tabs>
         <w:spacing w:after="0" w:line="240" w:lineRule="auto"/>
+        <w:jc w:val="both"/>
         <w:rPr>
           <w:sz w:val="24"/>
           <w:szCs w:val="24"/>
@@ -922,6 +930,7 @@
           <w:tab w:val="center" w:pos="10530"/>
         </w:tabs>
         <w:spacing w:after="0" w:line="240" w:lineRule="auto"/>
+        <w:jc w:val="both"/>
         <w:rPr>
           <w:sz w:val="24"/>
           <w:szCs w:val="24"/>
@@ -1002,6 +1011,7 @@
           <w:tab w:val="center" w:pos="10530"/>
         </w:tabs>
         <w:spacing w:after="0" w:line="240" w:lineRule="auto"/>
+        <w:jc w:val="both"/>
         <w:rPr>
           <w:sz w:val="24"/>
           <w:szCs w:val="24"/>
@@ -1104,6 +1114,7 @@
           <w:tab w:val="center" w:pos="10530"/>
         </w:tabs>
         <w:spacing w:after="0" w:line="240" w:lineRule="auto"/>
+        <w:jc w:val="both"/>
         <w:rPr>
           <w:sz w:val="24"/>
           <w:szCs w:val="24"/>
@@ -1184,6 +1195,7 @@
           <w:tab w:val="center" w:pos="10530"/>
         </w:tabs>
         <w:spacing w:after="0" w:line="240" w:lineRule="auto"/>
+        <w:jc w:val="both"/>
         <w:rPr>
           <w:sz w:val="24"/>
           <w:szCs w:val="24"/>
@@ -1201,6 +1213,7 @@
           <w:tab w:val="center" w:pos="10530"/>
         </w:tabs>
         <w:spacing w:after="0" w:line="240" w:lineRule="auto"/>
+        <w:jc w:val="both"/>
         <w:rPr>
           <w:b/>
           <w:sz w:val="24"/>
@@ -1235,6 +1248,7 @@
           <w:tab w:val="center" w:pos="10530"/>
         </w:tabs>
         <w:spacing w:after="0" w:line="240" w:lineRule="auto"/>
+        <w:jc w:val="both"/>
         <w:rPr>
           <w:b/>
           <w:sz w:val="24"/>
@@ -1244,6 +1258,11 @@
     </w:p>
     <w:p>
       <w:pPr>
+        <w:pStyle w:val="ListParagraph"/>
+        <w:numPr>
+          <w:ilvl w:val="0"/>
+          <w:numId w:val="8"/>
+        </w:numPr>
         <w:tabs>
           <w:tab w:val="center" w:pos="3870"/>
           <w:tab w:val="center" w:pos="5130"/>
@@ -1253,6 +1272,7 @@
           <w:tab w:val="center" w:pos="10530"/>
         </w:tabs>
         <w:spacing w:after="0" w:line="240" w:lineRule="auto"/>
+        <w:jc w:val="both"/>
         <w:rPr>
           <w:sz w:val="24"/>
           <w:szCs w:val="24"/>
@@ -1277,6 +1297,7 @@
           <w:tab w:val="center" w:pos="10530"/>
         </w:tabs>
         <w:spacing w:after="0" w:line="240" w:lineRule="auto"/>
+        <w:jc w:val="both"/>
         <w:rPr>
           <w:b/>
           <w:sz w:val="24"/>
@@ -1295,6 +1316,7 @@
           <w:tab w:val="center" w:pos="10530"/>
         </w:tabs>
         <w:spacing w:after="0" w:line="240" w:lineRule="auto"/>
+        <w:jc w:val="both"/>
         <w:rPr>
           <w:b/>
           <w:sz w:val="24"/>
@@ -1321,6 +1343,7 @@
           <w:tab w:val="center" w:pos="10530"/>
         </w:tabs>
         <w:spacing w:after="0" w:line="240" w:lineRule="auto"/>
+        <w:jc w:val="both"/>
         <w:rPr>
           <w:b/>
           <w:sz w:val="24"/>
@@ -1365,6 +1388,7 @@
                 <w:tab w:val="center" w:pos="10530"/>
               </w:tabs>
               <w:ind w:hanging="23"/>
+              <w:jc w:val="both"/>
               <w:rPr>
                 <w:i/>
                 <w:sz w:val="24"/>
@@ -1396,6 +1420,7 @@
                 <w:tab w:val="center" w:pos="10530"/>
               </w:tabs>
               <w:ind w:hanging="10"/>
+              <w:jc w:val="both"/>
               <w:rPr>
                 <w:i/>
                 <w:sz w:val="24"/>
@@ -1438,6 +1463,7 @@
                 <w:tab w:val="center" w:pos="10530"/>
               </w:tabs>
               <w:ind w:left="517"/>
+              <w:jc w:val="both"/>
               <w:rPr>
                 <w:sz w:val="24"/>
                 <w:szCs w:val="24"/>
@@ -1465,6 +1491,7 @@
                 <w:tab w:val="center" w:pos="10530"/>
               </w:tabs>
               <w:ind w:left="531"/>
+              <w:jc w:val="both"/>
               <w:rPr>
                 <w:sz w:val="24"/>
                 <w:szCs w:val="24"/>
@@ -1498,6 +1525,7 @@
                 <w:tab w:val="center" w:pos="10530"/>
               </w:tabs>
               <w:ind w:left="517"/>
+              <w:jc w:val="both"/>
               <w:rPr>
                 <w:sz w:val="24"/>
                 <w:szCs w:val="24"/>
@@ -1525,6 +1553,7 @@
                 <w:tab w:val="center" w:pos="10530"/>
               </w:tabs>
               <w:ind w:left="531"/>
+              <w:jc w:val="both"/>
               <w:rPr>
                 <w:sz w:val="24"/>
                 <w:szCs w:val="24"/>
@@ -1558,6 +1587,7 @@
                 <w:tab w:val="center" w:pos="10530"/>
               </w:tabs>
               <w:ind w:left="517"/>
+              <w:jc w:val="both"/>
               <w:rPr>
                 <w:sz w:val="24"/>
                 <w:szCs w:val="24"/>
@@ -1585,6 +1615,7 @@
                 <w:tab w:val="center" w:pos="10530"/>
               </w:tabs>
               <w:ind w:left="531"/>
+              <w:jc w:val="both"/>
               <w:rPr>
                 <w:sz w:val="24"/>
                 <w:szCs w:val="24"/>
@@ -1605,6 +1636,7 @@
           <w:tab w:val="center" w:pos="10530"/>
         </w:tabs>
         <w:spacing w:after="0" w:line="240" w:lineRule="auto"/>
+        <w:jc w:val="both"/>
         <w:rPr>
           <w:b/>
           <w:sz w:val="24"/>
@@ -1623,6 +1655,7 @@
           <w:tab w:val="center" w:pos="10530"/>
         </w:tabs>
         <w:spacing w:after="0" w:line="240" w:lineRule="auto"/>
+        <w:jc w:val="both"/>
         <w:rPr>
           <w:b/>
           <w:sz w:val="24"/>
@@ -1649,6 +1682,7 @@
           <w:tab w:val="center" w:pos="10530"/>
         </w:tabs>
         <w:spacing w:after="0" w:line="240" w:lineRule="auto"/>
+        <w:jc w:val="both"/>
         <w:rPr>
           <w:b/>
           <w:sz w:val="24"/>
@@ -1667,6 +1701,7 @@
           <w:tab w:val="center" w:pos="10530"/>
         </w:tabs>
         <w:spacing w:after="0" w:line="240" w:lineRule="auto"/>
+        <w:jc w:val="both"/>
         <w:rPr>
           <w:sz w:val="24"/>
           <w:szCs w:val="24"/>
@@ -1680,9 +1715,111 @@
         <w:t>Insert suggestions here.</w:t>
       </w:r>
     </w:p>
+    <w:p>
+      <w:pPr>
+        <w:rPr>
+          <w:sz w:val="24"/>
+          <w:szCs w:val="24"/>
+        </w:rPr>
+      </w:pPr>
+    </w:p>
+    <w:p>
+      <w:pPr>
+        <w:rPr>
+          <w:sz w:val="24"/>
+          <w:szCs w:val="24"/>
+        </w:rPr>
+      </w:pPr>
+    </w:p>
+    <w:p>
+      <w:pPr>
+        <w:rPr>
+          <w:sz w:val="24"/>
+          <w:szCs w:val="24"/>
+        </w:rPr>
+      </w:pPr>
+    </w:p>
+    <w:p>
+      <w:pPr>
+        <w:rPr>
+          <w:sz w:val="24"/>
+          <w:szCs w:val="24"/>
+        </w:rPr>
+      </w:pPr>
+    </w:p>
+    <w:p>
+      <w:pPr>
+        <w:rPr>
+          <w:sz w:val="24"/>
+          <w:szCs w:val="24"/>
+        </w:rPr>
+      </w:pPr>
+    </w:p>
+    <w:p>
+      <w:pPr>
+        <w:rPr>
+          <w:sz w:val="24"/>
+          <w:szCs w:val="24"/>
+        </w:rPr>
+      </w:pPr>
+    </w:p>
+    <w:p>
+      <w:pPr>
+        <w:rPr>
+          <w:sz w:val="24"/>
+          <w:szCs w:val="24"/>
+        </w:rPr>
+      </w:pPr>
+    </w:p>
+    <w:p>
+      <w:pPr>
+        <w:rPr>
+          <w:sz w:val="24"/>
+          <w:szCs w:val="24"/>
+        </w:rPr>
+      </w:pPr>
+    </w:p>
+    <w:p>
+      <w:pPr>
+        <w:rPr>
+          <w:sz w:val="24"/>
+          <w:szCs w:val="24"/>
+        </w:rPr>
+      </w:pPr>
+    </w:p>
+    <w:p>
+      <w:pPr>
+        <w:rPr>
+          <w:sz w:val="24"/>
+          <w:szCs w:val="24"/>
+        </w:rPr>
+      </w:pPr>
+    </w:p>
+    <w:p>
+      <w:pPr>
+        <w:tabs>
+          <w:tab w:val="left" w:pos="9905"/>
+        </w:tabs>
+        <w:rPr>
+          <w:sz w:val="24"/>
+          <w:szCs w:val="24"/>
+        </w:rPr>
+      </w:pPr>
+      <w:r>
+        <w:rPr>
+          <w:sz w:val="24"/>
+          <w:szCs w:val="24"/>
+        </w:rPr>
+        <w:tab/>
+      </w:r>
+    </w:p>
     <w:sectPr>
-      <w:headerReference w:type="default" r:id="rId7"/>
-      <w:footerReference w:type="default" r:id="rId8"/>
+      <w:headerReference w:type="even" r:id="rId7"/>
+      <w:headerReference w:type="default" r:id="rId8"/>
+      <w:footerReference w:type="even" r:id="rId9"/>
+      <w:footerReference w:type="default" r:id="rId10"/>
+      <w:headerReference w:type="first" r:id="rId11"/>
+      <w:footerReference w:type="first" r:id="rId12"/>
       <w:pgSz w:w="12240" w:h="15840"/>
       <w:pgMar w:top="720" w:right="720" w:bottom="720" w:left="720" w:header="720" w:footer="720" w:gutter="0"/>
       <w:cols w:space="720"/>
@@ -1718,6 +1855,16 @@
 </file>
 
 <file path=word/footer1.xml><?xml version="1.0" encoding="utf-8"?>
+<w:ftr xmlns:wpc="http://schemas.microsoft.com/office/word/2010/wordprocessingCanvas" xmlns:cx="http://schemas.microsoft.com/office/drawing/2014/chartex" xmlns:cx1="http://schemas.microsoft.com/office/drawing/2015/9/8/chartex" xmlns:cx2="http://schemas.microsoft.com/office/drawing/2015/10/21/chartex" xmlns:cx3="http://schemas.microsoft.com/office/drawing/2016/5/9/chartex" xmlns:cx4="http://schemas.microsoft.com/office/drawing/2016/5/10/chartex" xmlns:cx5="http://schemas.microsoft.com/office/drawing/2016/5/11/chartex" xmlns:cx6="http://schemas.microsoft.com/office/drawing/2016/5/12/chartex" xmlns:cx7="http://schemas.microsoft.com/office/drawing/2016/5/13/chartex" xmlns:cx8="http://schemas.microsoft.com/office/drawing/2016/5/14/chartex" xmlns:mc="http://schemas.openxmlformats.org/markup-compatibility/2006" xmlns:aink="http://schemas.microsoft.com/office/drawing/2016/ink" xmlns:am3d="http://schemas.microsoft.com/office/drawing/2017/model3d" xmlns:o="urn:schemas-microsoft-com:office:office" xmlns:r="http://schemas.openxmlformats.org/officeDocument/2006/relationships" xmlns:m="http://schemas.openxmlformats.org/officeDocument/2006/math" xmlns:v="urn:schemas-microsoft-com:vml" xmlns:wp14="http://schemas.microsoft.com/office/word/2010/wordprocessingDrawing" xmlns:wp="http://schemas.openxmlformats.org/drawingml/2006/wordprocessingDrawing" xmlns:w10="urn:schemas-microsoft-com:office:word" xmlns:w="http://schemas.openxmlformats.org/wordprocessingml/2006/main" xmlns:w14="http://schemas.microsoft.com/office/word/2010/wordml" xmlns:w15="http://schemas.microsoft.com/office/word/2012/wordml" xmlns:w16cid="http://schemas.microsoft.com/office/word/2016/wordml/cid" xmlns:w16se="http://schemas.microsoft.com/office/word/2015/wordml/symex" xmlns:wpg="http://schemas.microsoft.com/office/word/2010/wordprocessingGroup" xmlns:wpi="http://schemas.microsoft.com/office/word/2010/wordprocessingInk" xmlns:wne="http://schemas.microsoft.com/office/word/2006/wordml" xmlns:wps="http://schemas.microsoft.com/office/word/2010/wordprocessingShape" mc:Ignorable="w14 w15 w16se w16cid wp14">
+  <w:p>
+    <w:pPr>
+      <w:pStyle w:val="Footer"/>
+    </w:pPr>
+  </w:p>
+</w:ftr>
+</file>
+
+<file path=word/footer2.xml><?xml version="1.0" encoding="utf-8"?>
 <w:ftr xmlns:wpc="http://schemas.microsoft.com/office/word/2010/wordprocessingCanvas" xmlns:cx="http://schemas.microsoft.com/office/drawing/2014/chartex" xmlns:cx1="http://schemas.microsoft.com/office/drawing/2015/9/8/chartex" xmlns:cx2="http://schemas.microsoft.com/office/drawing/2015/10/21/chartex" xmlns:cx3="http://schemas.microsoft.com/office/drawing/2016/5/9/chartex" xmlns:cx4="http://schemas.microsoft.com/office/drawing/2016/5/10/chartex" xmlns:cx5="http://schemas.microsoft.com/office/drawing/2016/5/11/chartex" xmlns:cx6="http://schemas.microsoft.com/office/drawing/2016/5/12/chartex" xmlns:cx7="http://schemas.microsoft.com/office/drawing/2016/5/13/chartex" xmlns:cx8="http://schemas.microsoft.com/office/drawing/2016/5/14/chartex" xmlns:mc="http://schemas.openxmlformats.org/markup-compatibility/2006" xmlns:aink="http://schemas.microsoft.com/office/drawing/2016/ink" xmlns:am3d="http://schemas.microsoft.com/office/drawing/2017/model3d" xmlns:o="urn:schemas-microsoft-com:office:office" xmlns:r="http://schemas.openxmlformats.org/officeDocument/2006/relationships" xmlns:m="http://schemas.openxmlformats.org/officeDocument/2006/math" xmlns:v="urn:schemas-microsoft-com:vml" xmlns:wp14="http://schemas.microsoft.com/office/word/2010/wordprocessingDrawing" xmlns:wp="http://schemas.openxmlformats.org/drawingml/2006/wordprocessingDrawing" xmlns:w10="urn:schemas-microsoft-com:office:word" xmlns:w="http://schemas.openxmlformats.org/wordprocessingml/2006/main" xmlns:w14="http://schemas.microsoft.com/office/word/2010/wordml" xmlns:w15="http://schemas.microsoft.com/office/word/2012/wordml" xmlns:w16cid="http://schemas.microsoft.com/office/word/2016/wordml/cid" xmlns:w16se="http://schemas.microsoft.com/office/word/2015/wordml/symex" xmlns:wpg="http://schemas.microsoft.com/office/word/2010/wordprocessingGroup" xmlns:wpi="http://schemas.microsoft.com/office/word/2010/wordprocessingInk" xmlns:wne="http://schemas.microsoft.com/office/word/2006/wordml" xmlns:wps="http://schemas.microsoft.com/office/word/2010/wordprocessingShape" mc:Ignorable="w14 w15 w16se w16cid wp14">
   <w:p>
     <w:pPr>
@@ -1742,8 +1889,32 @@
       <w:t xml:space="preserve"> </w:t>
     </w:r>
     <w:r>
-      <w:t>Rev 09/18</w:t>
+      <w:t>Rev</w:t>
     </w:r>
+    <w:r>
+      <w:t>ision</w:t>
+    </w:r>
+    <w:r>
+      <w:t xml:space="preserve"> </w:t>
+    </w:r>
+    <w:r>
+      <w:t>10</w:t>
+    </w:r>
+    <w:bookmarkStart w:id="0" w:name="_GoBack"/>
+    <w:bookmarkEnd w:id="0"/>
+    <w:r>
+      <w:t>/18</w:t>
+    </w:r>
+  </w:p>
+</w:ftr>
+</file>
+
+<file path=word/footer3.xml><?xml version="1.0" encoding="utf-8"?>
+<w:ftr xmlns:wpc="http://schemas.microsoft.com/office/word/2010/wordprocessingCanvas" xmlns:cx="http://schemas.microsoft.com/office/drawing/2014/chartex" xmlns:cx1="http://schemas.microsoft.com/office/drawing/2015/9/8/chartex" xmlns:cx2="http://schemas.microsoft.com/office/drawing/2015/10/21/chartex" xmlns:cx3="http://schemas.microsoft.com/office/drawing/2016/5/9/chartex" xmlns:cx4="http://schemas.microsoft.com/office/drawing/2016/5/10/chartex" xmlns:cx5="http://schemas.microsoft.com/office/drawing/2016/5/11/chartex" xmlns:cx6="http://schemas.microsoft.com/office/drawing/2016/5/12/chartex" xmlns:cx7="http://schemas.microsoft.com/office/drawing/2016/5/13/chartex" xmlns:cx8="http://schemas.microsoft.com/office/drawing/2016/5/14/chartex" xmlns:mc="http://schemas.openxmlformats.org/markup-compatibility/2006" xmlns:aink="http://schemas.microsoft.com/office/drawing/2016/ink" xmlns:am3d="http://schemas.microsoft.com/office/drawing/2017/model3d" xmlns:o="urn:schemas-microsoft-com:office:office" xmlns:r="http://schemas.openxmlformats.org/officeDocument/2006/relationships" xmlns:m="http://schemas.openxmlformats.org/officeDocument/2006/math" xmlns:v="urn:schemas-microsoft-com:vml" xmlns:wp14="http://schemas.microsoft.com/office/word/2010/wordprocessingDrawing" xmlns:wp="http://schemas.openxmlformats.org/drawingml/2006/wordprocessingDrawing" xmlns:w10="urn:schemas-microsoft-com:office:word" xmlns:w="http://schemas.openxmlformats.org/wordprocessingml/2006/main" xmlns:w14="http://schemas.microsoft.com/office/word/2010/wordml" xmlns:w15="http://schemas.microsoft.com/office/word/2012/wordml" xmlns:w16cid="http://schemas.microsoft.com/office/word/2016/wordml/cid" xmlns:w16se="http://schemas.microsoft.com/office/word/2015/wordml/symex" xmlns:wpg="http://schemas.microsoft.com/office/word/2010/wordprocessingGroup" xmlns:wpi="http://schemas.microsoft.com/office/word/2010/wordprocessingInk" xmlns:wne="http://schemas.microsoft.com/office/word/2006/wordml" xmlns:wps="http://schemas.microsoft.com/office/word/2010/wordprocessingShape" mc:Ignorable="w14 w15 w16se w16cid wp14">
+  <w:p>
+    <w:pPr>
+      <w:pStyle w:val="Footer"/>
+    </w:pPr>
   </w:p>
 </w:ftr>
 </file>
@@ -1774,6 +1945,16 @@
 </file>
 
 <file path=word/header1.xml><?xml version="1.0" encoding="utf-8"?>
+<w:hdr xmlns:wpc="http://schemas.microsoft.com/office/word/2010/wordprocessingCanvas" xmlns:cx="http://schemas.microsoft.com/office/drawing/2014/chartex" xmlns:cx1="http://schemas.microsoft.com/office/drawing/2015/9/8/chartex" xmlns:cx2="http://schemas.microsoft.com/office/drawing/2015/10/21/chartex" xmlns:cx3="http://schemas.microsoft.com/office/drawing/2016/5/9/chartex" xmlns:cx4="http://schemas.microsoft.com/office/drawing/2016/5/10/chartex" xmlns:cx5="http://schemas.microsoft.com/office/drawing/2016/5/11/chartex" xmlns:cx6="http://schemas.microsoft.com/office/drawing/2016/5/12/chartex" xmlns:cx7="http://schemas.microsoft.com/office/drawing/2016/5/13/chartex" xmlns:cx8="http://schemas.microsoft.com/office/drawing/2016/5/14/chartex" xmlns:mc="http://schemas.openxmlformats.org/markup-compatibility/2006" xmlns:aink="http://schemas.microsoft.com/office/drawing/2016/ink" xmlns:am3d="http://schemas.microsoft.com/office/drawing/2017/model3d" xmlns:o="urn:schemas-microsoft-com:office:office" xmlns:r="http://schemas.openxmlformats.org/officeDocument/2006/relationships" xmlns:m="http://schemas.openxmlformats.org/officeDocument/2006/math" xmlns:v="urn:schemas-microsoft-com:vml" xmlns:wp14="http://schemas.microsoft.com/office/word/2010/wordprocessingDrawing" xmlns:wp="http://schemas.openxmlformats.org/drawingml/2006/wordprocessingDrawing" xmlns:w10="urn:schemas-microsoft-com:office:word" xmlns:w="http://schemas.openxmlformats.org/wordprocessingml/2006/main" xmlns:w14="http://schemas.microsoft.com/office/word/2010/wordml" xmlns:w15="http://schemas.microsoft.com/office/word/2012/wordml" xmlns:w16cid="http://schemas.microsoft.com/office/word/2016/wordml/cid" xmlns:w16se="http://schemas.microsoft.com/office/word/2015/wordml/symex" xmlns:wpg="http://schemas.microsoft.com/office/word/2010/wordprocessingGroup" xmlns:wpi="http://schemas.microsoft.com/office/word/2010/wordprocessingInk" xmlns:wne="http://schemas.microsoft.com/office/word/2006/wordml" xmlns:wps="http://schemas.microsoft.com/office/word/2010/wordprocessingShape" mc:Ignorable="w14 w15 w16se w16cid wp14">
+  <w:p>
+    <w:pPr>
+      <w:pStyle w:val="Header"/>
+    </w:pPr>
+  </w:p>
+</w:hdr>
+</file>
+
+<file path=word/header2.xml><?xml version="1.0" encoding="utf-8"?>
 <w:hdr xmlns:wpc="http://schemas.microsoft.com/office/word/2010/wordprocessingCanvas" xmlns:cx="http://schemas.microsoft.com/office/drawing/2014/chartex" xmlns:cx1="http://schemas.microsoft.com/office/drawing/2015/9/8/chartex" xmlns:cx2="http://schemas.microsoft.com/office/drawing/2015/10/21/chartex" xmlns:cx3="http://schemas.microsoft.com/office/drawing/2016/5/9/chartex" xmlns:cx4="http://schemas.microsoft.com/office/drawing/2016/5/10/chartex" xmlns:cx5="http://schemas.microsoft.com/office/drawing/2016/5/11/chartex" xmlns:cx6="http://schemas.microsoft.com/office/drawing/2016/5/12/chartex" xmlns:cx7="http://schemas.microsoft.com/office/drawing/2016/5/13/chartex" xmlns:cx8="http://schemas.microsoft.com/office/drawing/2016/5/14/chartex" xmlns:mc="http://schemas.openxmlformats.org/markup-compatibility/2006" xmlns:aink="http://schemas.microsoft.com/office/drawing/2016/ink" xmlns:am3d="http://schemas.microsoft.com/office/drawing/2017/model3d" xmlns:o="urn:schemas-microsoft-com:office:office" xmlns:r="http://schemas.openxmlformats.org/officeDocument/2006/relationships" xmlns:m="http://schemas.openxmlformats.org/officeDocument/2006/math" xmlns:v="urn:schemas-microsoft-com:vml" xmlns:wp14="http://schemas.microsoft.com/office/word/2010/wordprocessingDrawing" xmlns:wp="http://schemas.openxmlformats.org/drawingml/2006/wordprocessingDrawing" xmlns:w10="urn:schemas-microsoft-com:office:word" xmlns:w="http://schemas.openxmlformats.org/wordprocessingml/2006/main" xmlns:w14="http://schemas.microsoft.com/office/word/2010/wordml" xmlns:w15="http://schemas.microsoft.com/office/word/2012/wordml" xmlns:w16cid="http://schemas.microsoft.com/office/word/2016/wordml/cid" xmlns:w16se="http://schemas.microsoft.com/office/word/2015/wordml/symex" xmlns:wpg="http://schemas.microsoft.com/office/word/2010/wordprocessingGroup" xmlns:wpi="http://schemas.microsoft.com/office/word/2010/wordprocessingInk" xmlns:wne="http://schemas.microsoft.com/office/word/2006/wordml" xmlns:wps="http://schemas.microsoft.com/office/word/2010/wordprocessingShape" mc:Ignorable="w14 w15 w16se w16cid wp14">
   <w:p>
     <w:pPr>
@@ -1867,6 +2048,16 @@
 </w:hdr>
 </file>
 
+<file path=word/header3.xml><?xml version="1.0" encoding="utf-8"?>
+<w:hdr xmlns:wpc="http://schemas.microsoft.com/office/word/2010/wordprocessingCanvas" xmlns:cx="http://schemas.microsoft.com/office/drawing/2014/chartex" xmlns:cx1="http://schemas.microsoft.com/office/drawing/2015/9/8/chartex" xmlns:cx2="http://schemas.microsoft.com/office/drawing/2015/10/21/chartex" xmlns:cx3="http://schemas.microsoft.com/office/drawing/2016/5/9/chartex" xmlns:cx4="http://schemas.microsoft.com/office/drawing/2016/5/10/chartex" xmlns:cx5="http://schemas.microsoft.com/office/drawing/2016/5/11/chartex" xmlns:cx6="http://schemas.microsoft.com/office/drawing/2016/5/12/chartex" xmlns:cx7="http://schemas.microsoft.com/office/drawing/2016/5/13/chartex" xmlns:cx8="http://schemas.microsoft.com/office/drawing/2016/5/14/chartex" xmlns:mc="http://schemas.openxmlformats.org/markup-compatibility/2006" xmlns:aink="http://schemas.microsoft.com/office/drawing/2016/ink" xmlns:am3d="http://schemas.microsoft.com/office/drawing/2017/model3d" xmlns:o="urn:schemas-microsoft-com:office:office" xmlns:r="http://schemas.openxmlformats.org/officeDocument/2006/relationships" xmlns:m="http://schemas.openxmlformats.org/officeDocument/2006/math" xmlns:v="urn:schemas-microsoft-com:vml" xmlns:wp14="http://schemas.microsoft.com/office/word/2010/wordprocessingDrawing" xmlns:wp="http://schemas.openxmlformats.org/drawingml/2006/wordprocessingDrawing" xmlns:w10="urn:schemas-microsoft-com:office:word" xmlns:w="http://schemas.openxmlformats.org/wordprocessingml/2006/main" xmlns:w14="http://schemas.microsoft.com/office/word/2010/wordml" xmlns:w15="http://schemas.microsoft.com/office/word/2012/wordml" xmlns:w16cid="http://schemas.microsoft.com/office/word/2016/wordml/cid" xmlns:w16se="http://schemas.microsoft.com/office/word/2015/wordml/symex" xmlns:wpg="http://schemas.microsoft.com/office/word/2010/wordprocessingGroup" xmlns:wpi="http://schemas.microsoft.com/office/word/2010/wordprocessingInk" xmlns:wne="http://schemas.microsoft.com/office/word/2006/wordml" xmlns:wps="http://schemas.microsoft.com/office/word/2010/wordprocessingShape" mc:Ignorable="w14 w15 w16se w16cid wp14">
+  <w:p>
+    <w:pPr>
+      <w:pStyle w:val="Header"/>
+    </w:pPr>
+  </w:p>
+</w:hdr>
+</file>
+
 <file path=word/numbering.xml><?xml version="1.0" encoding="utf-8"?>
 <w:numbering xmlns:wpc="http://schemas.microsoft.com/office/word/2010/wordprocessingCanvas" xmlns:cx="http://schemas.microsoft.com/office/drawing/2014/chartex" xmlns:cx1="http://schemas.microsoft.com/office/drawing/2015/9/8/chartex" xmlns:cx2="http://schemas.microsoft.com/office/drawing/2015/10/21/chartex" xmlns:cx3="http://schemas.microsoft.com/office/drawing/2016/5/9/chartex" xmlns:cx4="http://schemas.microsoft.com/office/drawing/2016/5/10/chartex" xmlns:cx5="http://schemas.microsoft.com/office/drawing/2016/5/11/chartex" xmlns:cx6="http://schemas.microsoft.com/office/drawing/2016/5/12/chartex" xmlns:cx7="http://schemas.microsoft.com/office/drawing/2016/5/13/chartex" xmlns:cx8="http://schemas.microsoft.com/office/drawing/2016/5/14/chartex" xmlns:mc="http://schemas.openxmlformats.org/markup-compatibility/2006" xmlns:aink="http://schemas.microsoft.com/office/drawing/2016/ink" xmlns:am3d="http://schemas.microsoft.com/office/drawing/2017/model3d" xmlns:o="urn:schemas-microsoft-com:office:office" xmlns:r="http://schemas.openxmlformats.org/officeDocument/2006/relationships" xmlns:m="http://schemas.openxmlformats.org/officeDocument/2006/math" xmlns:v="urn:schemas-microsoft-com:vml" xmlns:wp14="http://schemas.microsoft.com/office/word/2010/wordprocessingDrawing" xmlns:wp="http://schemas.openxmlformats.org/drawingml/2006/wordprocessingDrawing" xmlns:w10="urn:schemas-microsoft-com:office:word" xmlns:w="http://schemas.openxmlformats.org/wordprocessingml/2006/main" xmlns:w14="http://schemas.microsoft.com/office/word/2010/wordml" xmlns:w15="http://schemas.microsoft.com/office/word/2012/wordml" xmlns:w16cid="http://schemas.microsoft.com/office/word/2016/wordml/cid" xmlns:w16se="http://schemas.microsoft.com/office/word/2015/wordml/symex" xmlns:wpg="http://schemas.microsoft.com/office/word/2010/wordprocessingGroup" xmlns:wpi="http://schemas.microsoft.com/office/word/2010/wordprocessingInk" xmlns:wne="http://schemas.microsoft.com/office/word/2006/wordml" xmlns:wps="http://schemas.microsoft.com/office/word/2010/wordprocessingShape" mc:Ignorable="w14 w15 w16se w16cid wp14">
   <w:abstractNum w:abstractNumId="0" w15:restartNumberingAfterBreak="0">
@@ -1956,6 +2147,119 @@
     </w:lvl>
   </w:abstractNum>
   <w:abstractNum w:abstractNumId="1" w15:restartNumberingAfterBreak="0">
+    <w:nsid w:val="18A07479"/>
+    <w:multiLevelType w:val="hybridMultilevel"/>
+    <w:tmpl w:val="244E51CE"/>
+    <w:lvl w:ilvl="0" w:tplc="04090001">
+      <w:start w:val="1"/>
+      <w:numFmt w:val="bullet"/>
+      <w:lvlText w:val=""/>
+      <w:lvlJc w:val="left"/>
+      <w:pPr>
+        <w:ind w:left="720" w:hanging="360"/>
+      </w:pPr>
+      <w:rPr>
+        <w:rFonts w:ascii="Symbol" w:hAnsi="Symbol" w:hint="default"/>
+      </w:rPr>
+    </w:lvl>
+    <w:lvl w:ilvl="1" w:tplc="04090003" w:tentative="1">
+      <w:start w:val="1"/>
+      <w:numFmt w:val="bullet"/>
+      <w:lvlText w:val="o"/>
+      <w:lvlJc w:val="left"/>
+      <w:pPr>
+        <w:ind w:left="1440" w:hanging="360"/>
+      </w:pPr>
+      <w:rPr>
+        <w:rFonts w:ascii="Courier New" w:hAnsi="Courier New" w:cs="Courier New" w:hint="default"/>
+      </w:rPr>
+    </w:lvl>
+    <w:lvl w:ilvl="2" w:tplc="04090005" w:tentative="1">
+      <w:start w:val="1"/>
+      <w:numFmt w:val="bullet"/>
+      <w:lvlText w:val=""/>
+      <w:lvlJc w:val="left"/>
+      <w:pPr>
+        <w:ind w:left="2160" w:hanging="360"/>
+      </w:pPr>
+      <w:rPr>
+        <w:rFonts w:ascii="Wingdings" w:hAnsi="Wingdings" w:hint="default"/>
+      </w:rPr>
+    </w:lvl>
+    <w:lvl w:ilvl="3" w:tplc="04090001" w:tentative="1">
+      <w:start w:val="1"/>
+      <w:numFmt w:val="bullet"/>
+      <w:lvlText w:val=""/>
+      <w:lvlJc w:val="left"/>
+      <w:pPr>
+        <w:ind w:left="2880" w:hanging="360"/>
+      </w:pPr>
+      <w:rPr>
+        <w:rFonts w:ascii="Symbol" w:hAnsi="Symbol" w:hint="default"/>
+      </w:rPr>
+    </w:lvl>
+    <w:lvl w:ilvl="4" w:tplc="04090003" w:tentative="1">
+      <w:start w:val="1"/>
+      <w:numFmt w:val="bullet"/>
+      <w:lvlText w:val="o"/>
+      <w:lvlJc w:val="left"/>
+      <w:pPr>
+        <w:ind w:left="3600" w:hanging="360"/>
+      </w:pPr>
+      <w:rPr>
+        <w:rFonts w:ascii="Courier New" w:hAnsi="Courier New" w:cs="Courier New" w:hint="default"/>
+      </w:rPr>
+    </w:lvl>
+    <w:lvl w:ilvl="5" w:tplc="04090005" w:tentative="1">
+      <w:start w:val="1"/>
+      <w:numFmt w:val="bullet"/>
+      <w:lvlText w:val=""/>
+      <w:lvlJc w:val="left"/>
+      <w:pPr>
+        <w:ind w:left="4320" w:hanging="360"/>
+      </w:pPr>
+      <w:rPr>
+        <w:rFonts w:ascii="Wingdings" w:hAnsi="Wingdings" w:hint="default"/>
+      </w:rPr>
+    </w:lvl>
+    <w:lvl w:ilvl="6" w:tplc="04090001" w:tentative="1">
+      <w:start w:val="1"/>
+      <w:numFmt w:val="bullet"/>
+      <w:lvlText w:val=""/>
+      <w:lvlJc w:val="left"/>
+      <w:pPr>
+        <w:ind w:left="5040" w:hanging="360"/>
+      </w:pPr>
+      <w:rPr>
+        <w:rFonts w:ascii="Symbol" w:hAnsi="Symbol" w:hint="default"/>
+      </w:rPr>
+    </w:lvl>
+    <w:lvl w:ilvl="7" w:tplc="04090003" w:tentative="1">
+      <w:start w:val="1"/>
+      <w:numFmt w:val="bullet"/>
+      <w:lvlText w:val="o"/>
+      <w:lvlJc w:val="left"/>
+      <w:pPr>
+        <w:ind w:left="5760" w:hanging="360"/>
+      </w:pPr>
+      <w:rPr>
+        <w:rFonts w:ascii="Courier New" w:hAnsi="Courier New" w:cs="Courier New" w:hint="default"/>
+      </w:rPr>
+    </w:lvl>
+    <w:lvl w:ilvl="8" w:tplc="04090005" w:tentative="1">
+      <w:start w:val="1"/>
+      <w:numFmt w:val="bullet"/>
+      <w:lvlText w:val=""/>
+      <w:lvlJc w:val="left"/>
+      <w:pPr>
+        <w:ind w:left="6480" w:hanging="360"/>
+      </w:pPr>
+      <w:rPr>
+        <w:rFonts w:ascii="Wingdings" w:hAnsi="Wingdings" w:hint="default"/>
+      </w:rPr>
+    </w:lvl>
+  </w:abstractNum>
+  <w:abstractNum w:abstractNumId="2" w15:restartNumberingAfterBreak="0">
     <w:nsid w:val="1F554474"/>
     <w:multiLevelType w:val="hybridMultilevel"/>
     <w:tmpl w:val="CAD847B6"/>
@@ -2041,7 +2345,7 @@
       </w:pPr>
     </w:lvl>
   </w:abstractNum>
-  <w:abstractNum w:abstractNumId="2" w15:restartNumberingAfterBreak="0">
+  <w:abstractNum w:abstractNumId="3" w15:restartNumberingAfterBreak="0">
     <w:nsid w:val="21381019"/>
     <w:multiLevelType w:val="hybridMultilevel"/>
     <w:tmpl w:val="65283724"/>
@@ -2127,7 +2431,7 @@
       </w:pPr>
     </w:lvl>
   </w:abstractNum>
-  <w:abstractNum w:abstractNumId="3" w15:restartNumberingAfterBreak="0">
+  <w:abstractNum w:abstractNumId="4" w15:restartNumberingAfterBreak="0">
     <w:nsid w:val="38C76C67"/>
     <w:multiLevelType w:val="hybridMultilevel"/>
     <w:tmpl w:val="E670E2E2"/>
@@ -2213,7 +2517,7 @@
       </w:pPr>
     </w:lvl>
   </w:abstractNum>
-  <w:abstractNum w:abstractNumId="4" w15:restartNumberingAfterBreak="0">
+  <w:abstractNum w:abstractNumId="5" w15:restartNumberingAfterBreak="0">
     <w:nsid w:val="52211046"/>
     <w:multiLevelType w:val="hybridMultilevel"/>
     <w:tmpl w:val="F8FC748A"/>
@@ -2299,7 +2603,7 @@
       </w:pPr>
     </w:lvl>
   </w:abstractNum>
-  <w:abstractNum w:abstractNumId="5" w15:restartNumberingAfterBreak="0">
+  <w:abstractNum w:abstractNumId="6" w15:restartNumberingAfterBreak="0">
     <w:nsid w:val="63BB48FC"/>
     <w:multiLevelType w:val="hybridMultilevel"/>
     <w:tmpl w:val="F8FC748A"/>
@@ -2385,7 +2689,7 @@
       </w:pPr>
     </w:lvl>
   </w:abstractNum>
-  <w:abstractNum w:abstractNumId="6" w15:restartNumberingAfterBreak="0">
+  <w:abstractNum w:abstractNumId="7" w15:restartNumberingAfterBreak="0">
     <w:nsid w:val="65971C9C"/>
     <w:multiLevelType w:val="hybridMultilevel"/>
     <w:tmpl w:val="CD64EA86"/>
@@ -2472,25 +2776,28 @@
     </w:lvl>
   </w:abstractNum>
   <w:num w:numId="1">
+    <w:abstractNumId w:val="5"/>
+  </w:num>
+  <w:num w:numId="2">
+    <w:abstractNumId w:val="6"/>
+  </w:num>
+  <w:num w:numId="3">
+    <w:abstractNumId w:val="2"/>
+  </w:num>
+  <w:num w:numId="4">
+    <w:abstractNumId w:val="7"/>
+  </w:num>
+  <w:num w:numId="5">
     <w:abstractNumId w:val="4"/>
   </w:num>
-  <w:num w:numId="2">
-    <w:abstractNumId w:val="5"/>
-  </w:num>
-  <w:num w:numId="3">
-    <w:abstractNumId w:val="1"/>
-  </w:num>
-  <w:num w:numId="4">
-    <w:abstractNumId w:val="6"/>
-  </w:num>
-  <w:num w:numId="5">
+  <w:num w:numId="6">
     <w:abstractNumId w:val="3"/>
-  </w:num>
-  <w:num w:numId="6">
-    <w:abstractNumId w:val="2"/>
   </w:num>
   <w:num w:numId="7">
     <w:abstractNumId w:val="0"/>
+  </w:num>
+  <w:num w:numId="8">
+    <w:abstractNumId w:val="1"/>
   </w:num>
 </w:numbering>
 </file>

</xml_diff>